<commit_message>
Ãlterações descrição e ciclo de vida compras
</commit_message>
<xml_diff>
--- a/docs/ARTEFATOS(15-23)/COMPRAS/COMPRAR_PRODUTOS/Descrição dos processos_COMPRAR_PRODUTOS.docx
+++ b/docs/ARTEFATOS(15-23)/COMPRAS/COMPRAR_PRODUTOS/Descrição dos processos_COMPRAR_PRODUTOS.docx
@@ -49,26 +49,26 @@
           <w:szCs w:val="24"/>
         </w:rPr>
         <w:drawing>
-          <wp:anchor distT="0" distB="0" distL="114300" distR="114300" simplePos="0" relativeHeight="251658240" behindDoc="1" locked="0" layoutInCell="1" allowOverlap="1" wp14:anchorId="06AFB9C3" wp14:editId="4E596EF3">
+          <wp:anchor distT="0" distB="0" distL="114300" distR="114300" simplePos="0" relativeHeight="251661312" behindDoc="1" locked="0" layoutInCell="1" allowOverlap="1" wp14:anchorId="0AAAB6FB" wp14:editId="175A7ABB">
             <wp:simplePos x="0" y="0"/>
             <wp:positionH relativeFrom="margin">
-              <wp:align>left</wp:align>
+              <wp:align>center</wp:align>
             </wp:positionH>
             <wp:positionV relativeFrom="paragraph">
-              <wp:posOffset>6985</wp:posOffset>
+              <wp:posOffset>3810</wp:posOffset>
             </wp:positionV>
-            <wp:extent cx="3788099" cy="3133725"/>
-            <wp:effectExtent l="0" t="0" r="3175" b="0"/>
+            <wp:extent cx="4175902" cy="2941092"/>
+            <wp:effectExtent l="0" t="0" r="0" b="0"/>
             <wp:wrapTight wrapText="bothSides">
               <wp:wrapPolygon edited="0">
                 <wp:start x="0" y="0"/>
-                <wp:lineTo x="0" y="21403"/>
-                <wp:lineTo x="21509" y="21403"/>
-                <wp:lineTo x="21509" y="0"/>
+                <wp:lineTo x="0" y="21409"/>
+                <wp:lineTo x="21482" y="21409"/>
+                <wp:lineTo x="21482" y="0"/>
                 <wp:lineTo x="0" y="0"/>
               </wp:wrapPolygon>
             </wp:wrapTight>
-            <wp:docPr id="4" name="Imagem 4" descr="Mapa com linhas pretas em fundo branco&#10;&#10;Descrição gerada automaticamente"/>
+            <wp:docPr id="1" name="Imagem 1" descr="Uma imagem contendo mapa&#10;&#10;Descrição gerada automaticamente"/>
             <wp:cNvGraphicFramePr>
               <a:graphicFrameLocks xmlns:a="http://schemas.openxmlformats.org/drawingml/2006/main" noChangeAspect="1"/>
             </wp:cNvGraphicFramePr>
@@ -76,7 +76,7 @@
               <a:graphicData uri="http://schemas.openxmlformats.org/drawingml/2006/picture">
                 <pic:pic xmlns:pic="http://schemas.openxmlformats.org/drawingml/2006/picture">
                   <pic:nvPicPr>
-                    <pic:cNvPr id="4" name="1.jpg"/>
+                    <pic:cNvPr id="1" name="1.jpg"/>
                     <pic:cNvPicPr/>
                   </pic:nvPicPr>
                   <pic:blipFill>
@@ -94,7 +94,7 @@
                   <pic:spPr>
                     <a:xfrm>
                       <a:off x="0" y="0"/>
-                      <a:ext cx="3788099" cy="3133725"/>
+                      <a:ext cx="4175902" cy="2941092"/>
                     </a:xfrm>
                     <a:prstGeom prst="rect">
                       <a:avLst/>
@@ -111,7 +111,6 @@
       <w:pPr>
         <w:spacing w:line="360" w:lineRule="auto"/>
         <w:ind w:firstLine="720"/>
-        <w:jc w:val="both"/>
         <w:rPr>
           <w:rFonts w:ascii="Times New Roman" w:eastAsia="Times New Roman" w:hAnsi="Times New Roman" w:cs="Times New Roman"/>
           <w:b/>
@@ -134,14 +133,13 @@
           <w:sz w:val="24"/>
           <w:szCs w:val="24"/>
         </w:rPr>
-        <w:t>Gerente faz o orçamento para compra</w:t>
+        <w:t>O cozinheiro entrega a lista de produtos em falta</w:t>
       </w:r>
     </w:p>
     <w:p>
       <w:pPr>
         <w:spacing w:line="360" w:lineRule="auto"/>
         <w:ind w:firstLine="720"/>
-        <w:jc w:val="both"/>
         <w:rPr>
           <w:rFonts w:ascii="Arial" w:hAnsi="Arial"/>
         </w:rPr>
@@ -161,19 +159,15 @@
           <w:sz w:val="24"/>
           <w:szCs w:val="24"/>
         </w:rPr>
-        <w:t>Gerente entra em contato com fornecedores e vai a mercados atacadistas, compara os preços, data de entrega se houver e forma de pagamento.</w:t>
+        <w:t>Realizar o orçamento dos produtos em falta.</w:t>
       </w:r>
     </w:p>
     <w:p>
       <w:pPr>
         <w:spacing w:line="360" w:lineRule="auto"/>
         <w:ind w:firstLine="720"/>
-        <w:jc w:val="both"/>
-        <w:rPr>
-          <w:rFonts w:ascii="Arial" w:eastAsia="Times New Roman" w:hAnsi="Arial" w:cs="Times New Roman"/>
-          <w:b/>
-          <w:sz w:val="24"/>
-          <w:szCs w:val="24"/>
+        <w:rPr>
+          <w:rFonts w:ascii="Arial" w:hAnsi="Arial"/>
         </w:rPr>
       </w:pPr>
     </w:p>
@@ -183,31 +177,18 @@
         <w:ind w:firstLine="720"/>
         <w:jc w:val="both"/>
         <w:rPr>
+          <w:rFonts w:ascii="Times New Roman" w:eastAsia="Times New Roman" w:hAnsi="Times New Roman" w:cs="Times New Roman"/>
+          <w:sz w:val="24"/>
+          <w:szCs w:val="24"/>
+        </w:rPr>
+      </w:pPr>
+      <w:r>
+        <w:rPr>
           <w:rFonts w:ascii="Arial" w:eastAsia="Times New Roman" w:hAnsi="Arial" w:cs="Times New Roman"/>
           <w:b/>
           <w:sz w:val="24"/>
           <w:szCs w:val="24"/>
         </w:rPr>
-      </w:pPr>
-    </w:p>
-    <w:p>
-      <w:pPr>
-        <w:spacing w:line="360" w:lineRule="auto"/>
-        <w:ind w:firstLine="720"/>
-        <w:jc w:val="both"/>
-        <w:rPr>
-          <w:rFonts w:ascii="Times New Roman" w:eastAsia="Times New Roman" w:hAnsi="Times New Roman" w:cs="Times New Roman"/>
-          <w:sz w:val="24"/>
-          <w:szCs w:val="24"/>
-        </w:rPr>
-      </w:pPr>
-      <w:r>
-        <w:rPr>
-          <w:rFonts w:ascii="Arial" w:eastAsia="Times New Roman" w:hAnsi="Arial" w:cs="Times New Roman"/>
-          <w:b/>
-          <w:sz w:val="24"/>
-          <w:szCs w:val="24"/>
-        </w:rPr>
         <w:t xml:space="preserve">Trabalhadores Envolvidos: </w:t>
       </w:r>
       <w:r>
@@ -216,7 +197,15 @@
           <w:sz w:val="24"/>
           <w:szCs w:val="24"/>
         </w:rPr>
-        <w:t>Gerente</w:t>
+        <w:t>Proprietário</w:t>
+      </w:r>
+      <w:r>
+        <w:rPr>
+          <w:rFonts w:ascii="Arial" w:eastAsia="Times New Roman" w:hAnsi="Arial" w:cs="Times New Roman"/>
+          <w:sz w:val="24"/>
+          <w:szCs w:val="24"/>
+        </w:rPr>
+        <w:t xml:space="preserve"> e cozinheiro</w:t>
       </w:r>
     </w:p>
     <w:p>
@@ -229,20 +218,18 @@
         <w:ind w:firstLine="720"/>
         <w:jc w:val="both"/>
         <w:rPr>
-          <w:rFonts w:ascii="Times New Roman" w:eastAsia="Times New Roman" w:hAnsi="Times New Roman" w:cs="Times New Roman"/>
-          <w:color w:val="000000"/>
-          <w:sz w:val="24"/>
-          <w:szCs w:val="24"/>
-        </w:rPr>
-      </w:pPr>
-      <w:r>
-        <w:rPr>
-          <w:rFonts w:ascii="Arial" w:eastAsia="Times New Roman" w:hAnsi="Arial" w:cs="Times New Roman"/>
-          <w:color w:val="000000"/>
-          <w:sz w:val="24"/>
-          <w:szCs w:val="24"/>
-        </w:rPr>
-        <w:t>Gerente entra em contato com os fornecedores e verifica preço, forma de pagamento e data de entrega.</w:t>
+          <w:rFonts w:ascii="Arial" w:eastAsia="Times New Roman" w:hAnsi="Arial" w:cs="Times New Roman"/>
+          <w:sz w:val="24"/>
+          <w:szCs w:val="24"/>
+        </w:rPr>
+      </w:pPr>
+      <w:r>
+        <w:rPr>
+          <w:rFonts w:ascii="Arial" w:eastAsia="Times New Roman" w:hAnsi="Arial" w:cs="Times New Roman"/>
+          <w:sz w:val="24"/>
+          <w:szCs w:val="24"/>
+        </w:rPr>
+        <w:t>O cozinheiro informa ao proprietário a falta de produtos</w:t>
       </w:r>
     </w:p>
     <w:p>
@@ -264,11 +251,53 @@
       <w:r>
         <w:rPr>
           <w:rFonts w:ascii="Arial" w:eastAsia="Times New Roman" w:hAnsi="Arial" w:cs="Times New Roman"/>
-          <w:color w:val="000000"/>
-          <w:sz w:val="24"/>
-          <w:szCs w:val="24"/>
-        </w:rPr>
-        <w:t>Gerente consulta os preços nos mercados atacadistas.</w:t>
+          <w:sz w:val="24"/>
+          <w:szCs w:val="24"/>
+        </w:rPr>
+        <w:t>Proprietário</w:t>
+      </w:r>
+      <w:r>
+        <w:rPr>
+          <w:rFonts w:ascii="Arial" w:eastAsia="Times New Roman" w:hAnsi="Arial" w:cs="Times New Roman"/>
+          <w:color w:val="000000"/>
+          <w:sz w:val="24"/>
+          <w:szCs w:val="24"/>
+        </w:rPr>
+        <w:t xml:space="preserve"> entra em contato com os fornecedores e verifica preço, forma de pagamento e data de entrega.</w:t>
+      </w:r>
+    </w:p>
+    <w:p>
+      <w:pPr>
+        <w:numPr>
+          <w:ilvl w:val="0"/>
+          <w:numId w:val="4"/>
+        </w:numPr>
+        <w:spacing w:after="0" w:line="360" w:lineRule="auto"/>
+        <w:ind w:firstLine="720"/>
+        <w:jc w:val="both"/>
+        <w:rPr>
+          <w:rFonts w:ascii="Times New Roman" w:eastAsia="Times New Roman" w:hAnsi="Times New Roman" w:cs="Times New Roman"/>
+          <w:color w:val="000000"/>
+          <w:sz w:val="24"/>
+          <w:szCs w:val="24"/>
+        </w:rPr>
+      </w:pPr>
+      <w:r>
+        <w:rPr>
+          <w:rFonts w:ascii="Arial" w:eastAsia="Times New Roman" w:hAnsi="Arial" w:cs="Times New Roman"/>
+          <w:sz w:val="24"/>
+          <w:szCs w:val="24"/>
+        </w:rPr>
+        <w:t>Proprietário</w:t>
+      </w:r>
+      <w:r>
+        <w:rPr>
+          <w:rFonts w:ascii="Arial" w:eastAsia="Times New Roman" w:hAnsi="Arial" w:cs="Times New Roman"/>
+          <w:color w:val="000000"/>
+          <w:sz w:val="24"/>
+          <w:szCs w:val="24"/>
+        </w:rPr>
+        <w:t xml:space="preserve"> consulta os preços nos mercados atacadistas.</w:t>
       </w:r>
     </w:p>
     <w:p>
@@ -290,20 +319,28 @@
       <w:r>
         <w:rPr>
           <w:rFonts w:ascii="Arial" w:eastAsia="Times New Roman" w:hAnsi="Arial" w:cs="Times New Roman"/>
-          <w:color w:val="000000"/>
-          <w:sz w:val="24"/>
-          <w:szCs w:val="24"/>
-        </w:rPr>
-        <w:t>Gerente compara os critérios para ver qual é mais lucrativo/viável n</w:t>
-      </w:r>
-      <w:r>
-        <w:rPr>
-          <w:rFonts w:ascii="Arial" w:eastAsia="Times New Roman" w:hAnsi="Arial" w:cs="Times New Roman"/>
-          <w:color w:val="000000"/>
-          <w:sz w:val="24"/>
-          <w:szCs w:val="24"/>
-        </w:rPr>
-        <w:t>o momento</w:t>
+          <w:sz w:val="24"/>
+          <w:szCs w:val="24"/>
+        </w:rPr>
+        <w:t>Proprietário</w:t>
+      </w:r>
+      <w:r>
+        <w:rPr>
+          <w:rFonts w:ascii="Arial" w:eastAsia="Times New Roman" w:hAnsi="Arial" w:cs="Times New Roman"/>
+          <w:color w:val="000000"/>
+          <w:sz w:val="24"/>
+          <w:szCs w:val="24"/>
+        </w:rPr>
+        <w:t xml:space="preserve"> </w:t>
+      </w:r>
+      <w:r>
+        <w:rPr>
+          <w:rFonts w:ascii="Arial" w:eastAsia="Times New Roman" w:hAnsi="Arial" w:cs="Times New Roman"/>
+          <w:color w:val="000000"/>
+          <w:sz w:val="24"/>
+          <w:szCs w:val="24"/>
+        </w:rPr>
+        <w:t>compara os critérios para ver qual é mais lucrativo/viável no momento</w:t>
       </w:r>
     </w:p>
     <w:p>
@@ -349,7 +386,6 @@
     <w:p>
       <w:pPr>
         <w:spacing w:line="360" w:lineRule="auto"/>
-        <w:jc w:val="both"/>
         <w:rPr>
           <w:rFonts w:ascii="Arial" w:eastAsia="Times New Roman" w:hAnsi="Arial" w:cs="Times New Roman"/>
           <w:b/>
@@ -362,31 +398,14 @@
           <w:rFonts w:ascii="Arial" w:eastAsia="Times New Roman" w:hAnsi="Arial" w:cs="Times New Roman"/>
           <w:b/>
           <w:noProof/>
-          <w:color w:val="000000"/>
           <w:sz w:val="24"/>
           <w:szCs w:val="24"/>
         </w:rPr>
         <w:drawing>
-          <wp:anchor distT="0" distB="0" distL="114300" distR="114300" simplePos="0" relativeHeight="251659264" behindDoc="1" locked="0" layoutInCell="1" allowOverlap="1" wp14:anchorId="450EA829" wp14:editId="4CD1F70A">
-            <wp:simplePos x="0" y="0"/>
-            <wp:positionH relativeFrom="margin">
-              <wp:align>left</wp:align>
-            </wp:positionH>
-            <wp:positionV relativeFrom="paragraph">
-              <wp:posOffset>6985</wp:posOffset>
-            </wp:positionV>
-            <wp:extent cx="5353050" cy="3067050"/>
-            <wp:effectExtent l="0" t="0" r="0" b="0"/>
-            <wp:wrapTight wrapText="bothSides">
-              <wp:wrapPolygon edited="0">
-                <wp:start x="0" y="0"/>
-                <wp:lineTo x="0" y="21466"/>
-                <wp:lineTo x="21523" y="21466"/>
-                <wp:lineTo x="21523" y="0"/>
-                <wp:lineTo x="0" y="0"/>
-              </wp:wrapPolygon>
-            </wp:wrapTight>
-            <wp:docPr id="5" name="Imagem 5" descr="Tela de celular com texto preto sobre fundo branco&#10;&#10;Descrição gerada automaticamente"/>
+          <wp:inline distT="0" distB="0" distL="0" distR="0" wp14:anchorId="520A5ED4" wp14:editId="015FDCD6">
+            <wp:extent cx="5957248" cy="3433056"/>
+            <wp:effectExtent l="0" t="0" r="5715" b="0"/>
+            <wp:docPr id="2" name="Imagem 2" descr="Uma imagem contendo mapa&#10;&#10;Descrição gerada automaticamente"/>
             <wp:cNvGraphicFramePr>
               <a:graphicFrameLocks xmlns:a="http://schemas.openxmlformats.org/drawingml/2006/main" noChangeAspect="1"/>
             </wp:cNvGraphicFramePr>
@@ -394,7 +413,7 @@
               <a:graphicData uri="http://schemas.openxmlformats.org/drawingml/2006/picture">
                 <pic:pic xmlns:pic="http://schemas.openxmlformats.org/drawingml/2006/picture">
                   <pic:nvPicPr>
-                    <pic:cNvPr id="5" name="2.jpg"/>
+                    <pic:cNvPr id="2" name="2.jpg"/>
                     <pic:cNvPicPr/>
                   </pic:nvPicPr>
                   <pic:blipFill>
@@ -412,7 +431,7 @@
                   <pic:spPr>
                     <a:xfrm>
                       <a:off x="0" y="0"/>
-                      <a:ext cx="5353050" cy="3067050"/>
+                      <a:ext cx="6123022" cy="3528589"/>
                     </a:xfrm>
                     <a:prstGeom prst="rect">
                       <a:avLst/>
@@ -421,13 +440,14 @@
                 </pic:pic>
               </a:graphicData>
             </a:graphic>
-          </wp:anchor>
+          </wp:inline>
         </w:drawing>
       </w:r>
     </w:p>
     <w:p>
       <w:pPr>
         <w:spacing w:line="360" w:lineRule="auto"/>
+        <w:ind w:firstLine="720"/>
         <w:jc w:val="both"/>
         <w:rPr>
           <w:rFonts w:ascii="Times New Roman" w:eastAsia="Times New Roman" w:hAnsi="Times New Roman" w:cs="Times New Roman"/>
@@ -451,7 +471,7 @@
           <w:sz w:val="24"/>
           <w:szCs w:val="24"/>
         </w:rPr>
-        <w:t>Gerente compra as mercadorias.</w:t>
+        <w:t>O fornecedor envia o orçamento do pedido</w:t>
       </w:r>
     </w:p>
     <w:p>
@@ -460,29 +480,59 @@
         <w:ind w:firstLine="720"/>
         <w:jc w:val="both"/>
         <w:rPr>
+          <w:rFonts w:ascii="Arial" w:eastAsia="Times New Roman" w:hAnsi="Arial" w:cs="Times New Roman"/>
+          <w:sz w:val="24"/>
+          <w:szCs w:val="24"/>
+        </w:rPr>
+      </w:pPr>
+      <w:r>
+        <w:rPr>
+          <w:rFonts w:ascii="Arial" w:eastAsia="Times New Roman" w:hAnsi="Arial" w:cs="Times New Roman"/>
+          <w:b/>
+          <w:sz w:val="24"/>
+          <w:szCs w:val="24"/>
+        </w:rPr>
+        <w:t>Objetivo:</w:t>
+      </w:r>
+      <w:r>
+        <w:rPr>
+          <w:rFonts w:ascii="Arial" w:eastAsia="Times New Roman" w:hAnsi="Arial" w:cs="Times New Roman"/>
+          <w:b/>
+          <w:sz w:val="24"/>
+          <w:szCs w:val="24"/>
+        </w:rPr>
+        <w:t xml:space="preserve"> </w:t>
+      </w:r>
+      <w:r>
+        <w:rPr>
+          <w:rFonts w:ascii="Arial" w:eastAsia="Times New Roman" w:hAnsi="Arial" w:cs="Times New Roman"/>
+          <w:bCs/>
+          <w:sz w:val="24"/>
+          <w:szCs w:val="24"/>
+        </w:rPr>
+        <w:t>Comprar as mercadorias em falta com base no melhor orçamento</w:t>
+      </w:r>
+      <w:r>
+        <w:rPr>
+          <w:rFonts w:ascii="Arial" w:eastAsia="Times New Roman" w:hAnsi="Arial" w:cs="Times New Roman"/>
+          <w:sz w:val="24"/>
+          <w:szCs w:val="24"/>
+        </w:rPr>
+        <w:t>.</w:t>
+      </w:r>
+    </w:p>
+    <w:p>
+      <w:pPr>
+        <w:spacing w:line="360" w:lineRule="auto"/>
+        <w:ind w:firstLine="720"/>
+        <w:jc w:val="both"/>
+        <w:rPr>
           <w:rFonts w:ascii="Times New Roman" w:eastAsia="Times New Roman" w:hAnsi="Times New Roman" w:cs="Times New Roman"/>
           <w:b/>
           <w:sz w:val="24"/>
           <w:szCs w:val="24"/>
         </w:rPr>
       </w:pPr>
-      <w:r>
-        <w:rPr>
-          <w:rFonts w:ascii="Arial" w:eastAsia="Times New Roman" w:hAnsi="Arial" w:cs="Times New Roman"/>
-          <w:b/>
-          <w:sz w:val="24"/>
-          <w:szCs w:val="24"/>
-        </w:rPr>
-        <w:t xml:space="preserve">Objetivo: </w:t>
-      </w:r>
-      <w:r>
-        <w:rPr>
-          <w:rFonts w:ascii="Arial" w:eastAsia="Times New Roman" w:hAnsi="Arial" w:cs="Times New Roman"/>
-          <w:sz w:val="24"/>
-          <w:szCs w:val="24"/>
-        </w:rPr>
-        <w:t>Gerente entra em contato com os fornecedores, faz a compra e solicita a entrega e/ou vai até o mercado atacadista para fazer as compras.</w:t>
-      </w:r>
     </w:p>
     <w:p>
       <w:pPr>
@@ -510,7 +560,7 @@
           <w:sz w:val="24"/>
           <w:szCs w:val="24"/>
         </w:rPr>
-        <w:t>Gerente</w:t>
+        <w:t>Proprietário</w:t>
       </w:r>
     </w:p>
     <w:p>
@@ -529,11 +579,28 @@
       <w:r>
         <w:rPr>
           <w:rFonts w:ascii="Arial" w:eastAsia="Times New Roman" w:hAnsi="Arial" w:cs="Times New Roman"/>
-          <w:color w:val="000000"/>
-          <w:sz w:val="24"/>
-          <w:szCs w:val="24"/>
-        </w:rPr>
-        <w:t>Gerente entra em contato com os fornecedores e solicita a compra conforme combinado no orçamento feito anteriormente.</w:t>
+          <w:sz w:val="24"/>
+          <w:szCs w:val="24"/>
+        </w:rPr>
+        <w:t>Proprietário</w:t>
+      </w:r>
+      <w:r>
+        <w:rPr>
+          <w:rFonts w:ascii="Arial" w:eastAsia="Times New Roman" w:hAnsi="Arial" w:cs="Times New Roman"/>
+          <w:color w:val="000000"/>
+          <w:sz w:val="24"/>
+          <w:szCs w:val="24"/>
+        </w:rPr>
+        <w:t xml:space="preserve"> </w:t>
+      </w:r>
+      <w:r>
+        <w:rPr>
+          <w:rFonts w:ascii="Arial" w:eastAsia="Times New Roman" w:hAnsi="Arial" w:cs="Times New Roman"/>
+          <w:color w:val="000000"/>
+          <w:sz w:val="24"/>
+          <w:szCs w:val="24"/>
+        </w:rPr>
+        <w:t>entra em contato com os fornecedores e solicita a compra conforme combinado no orçamento feito anteriormente.</w:t>
       </w:r>
     </w:p>
     <w:p>
@@ -555,11 +622,28 @@
       <w:r>
         <w:rPr>
           <w:rFonts w:ascii="Arial" w:eastAsia="Times New Roman" w:hAnsi="Arial" w:cs="Times New Roman"/>
-          <w:color w:val="000000"/>
-          <w:sz w:val="24"/>
-          <w:szCs w:val="24"/>
-        </w:rPr>
-        <w:t>Gerente marca a data de entrega com os fornecedores.</w:t>
+          <w:sz w:val="24"/>
+          <w:szCs w:val="24"/>
+        </w:rPr>
+        <w:t>Proprietário</w:t>
+      </w:r>
+      <w:r>
+        <w:rPr>
+          <w:rFonts w:ascii="Arial" w:eastAsia="Times New Roman" w:hAnsi="Arial" w:cs="Times New Roman"/>
+          <w:color w:val="000000"/>
+          <w:sz w:val="24"/>
+          <w:szCs w:val="24"/>
+        </w:rPr>
+        <w:t xml:space="preserve"> </w:t>
+      </w:r>
+      <w:r>
+        <w:rPr>
+          <w:rFonts w:ascii="Arial" w:eastAsia="Times New Roman" w:hAnsi="Arial" w:cs="Times New Roman"/>
+          <w:color w:val="000000"/>
+          <w:sz w:val="24"/>
+          <w:szCs w:val="24"/>
+        </w:rPr>
+        <w:t>marca a data de entrega com os fornecedores.</w:t>
       </w:r>
     </w:p>
     <w:p>
@@ -581,11 +665,28 @@
       <w:r>
         <w:rPr>
           <w:rFonts w:ascii="Arial" w:eastAsia="Times New Roman" w:hAnsi="Arial" w:cs="Times New Roman"/>
-          <w:color w:val="000000"/>
-          <w:sz w:val="24"/>
-          <w:szCs w:val="24"/>
-        </w:rPr>
-        <w:t>Gerente vai até o mercado para fazer as compras</w:t>
+          <w:sz w:val="24"/>
+          <w:szCs w:val="24"/>
+        </w:rPr>
+        <w:t>Proprietário</w:t>
+      </w:r>
+      <w:r>
+        <w:rPr>
+          <w:rFonts w:ascii="Arial" w:eastAsia="Times New Roman" w:hAnsi="Arial" w:cs="Times New Roman"/>
+          <w:color w:val="000000"/>
+          <w:sz w:val="24"/>
+          <w:szCs w:val="24"/>
+        </w:rPr>
+        <w:t xml:space="preserve"> </w:t>
+      </w:r>
+      <w:r>
+        <w:rPr>
+          <w:rFonts w:ascii="Arial" w:eastAsia="Times New Roman" w:hAnsi="Arial" w:cs="Times New Roman"/>
+          <w:color w:val="000000"/>
+          <w:sz w:val="24"/>
+          <w:szCs w:val="24"/>
+        </w:rPr>
+        <w:t>vai até o mercado para fazer as compras</w:t>
       </w:r>
     </w:p>
     <w:p>
@@ -607,20 +708,28 @@
       <w:r>
         <w:rPr>
           <w:rFonts w:ascii="Arial" w:eastAsia="Times New Roman" w:hAnsi="Arial" w:cs="Times New Roman"/>
-          <w:color w:val="000000"/>
-          <w:sz w:val="24"/>
-          <w:szCs w:val="24"/>
-        </w:rPr>
-        <w:t>Ger</w:t>
-      </w:r>
-      <w:r>
-        <w:rPr>
-          <w:rFonts w:ascii="Arial" w:eastAsia="Times New Roman" w:hAnsi="Arial" w:cs="Times New Roman"/>
-          <w:color w:val="000000"/>
-          <w:sz w:val="24"/>
-          <w:szCs w:val="24"/>
-        </w:rPr>
-        <w:t>ente solicita a reposição dos produtos consignados.</w:t>
+          <w:sz w:val="24"/>
+          <w:szCs w:val="24"/>
+        </w:rPr>
+        <w:t>Proprietário</w:t>
+      </w:r>
+      <w:r>
+        <w:rPr>
+          <w:rFonts w:ascii="Arial" w:eastAsia="Times New Roman" w:hAnsi="Arial" w:cs="Times New Roman"/>
+          <w:color w:val="000000"/>
+          <w:sz w:val="24"/>
+          <w:szCs w:val="24"/>
+        </w:rPr>
+        <w:t xml:space="preserve"> </w:t>
+      </w:r>
+      <w:r>
+        <w:rPr>
+          <w:rFonts w:ascii="Arial" w:eastAsia="Times New Roman" w:hAnsi="Arial" w:cs="Times New Roman"/>
+          <w:color w:val="000000"/>
+          <w:sz w:val="24"/>
+          <w:szCs w:val="24"/>
+        </w:rPr>
+        <w:t>solicita a reposição dos produtos consignados.</w:t>
       </w:r>
     </w:p>
     <w:p>
@@ -642,121 +751,49 @@
       <w:r>
         <w:rPr>
           <w:rFonts w:ascii="Arial" w:eastAsia="Times New Roman" w:hAnsi="Arial" w:cs="Times New Roman"/>
-          <w:color w:val="000000"/>
-          <w:sz w:val="24"/>
-          <w:szCs w:val="24"/>
-        </w:rPr>
-        <w:t>Gerente acompanha o recebimento de produtos consignados</w:t>
-      </w:r>
-    </w:p>
-    <w:p>
-      <w:pPr>
-        <w:spacing w:line="360" w:lineRule="auto"/>
-        <w:ind w:left="720"/>
-        <w:jc w:val="both"/>
-        <w:rPr>
-          <w:rFonts w:ascii="Arial" w:eastAsia="Times New Roman" w:hAnsi="Arial" w:cs="Times New Roman"/>
-          <w:sz w:val="24"/>
-          <w:szCs w:val="24"/>
-        </w:rPr>
-      </w:pPr>
-    </w:p>
-    <w:p>
-      <w:pPr>
-        <w:rPr>
-          <w:rFonts w:ascii="Arial" w:eastAsia="Times New Roman" w:hAnsi="Arial" w:cs="Times New Roman"/>
-          <w:b/>
-          <w:color w:val="000000"/>
-          <w:sz w:val="24"/>
-          <w:szCs w:val="24"/>
-        </w:rPr>
-      </w:pPr>
-    </w:p>
-    <w:p>
-      <w:pPr>
-        <w:rPr>
-          <w:rFonts w:ascii="Arial" w:eastAsia="Times New Roman" w:hAnsi="Arial" w:cs="Times New Roman"/>
-          <w:b/>
-          <w:color w:val="000000"/>
-          <w:sz w:val="24"/>
-          <w:szCs w:val="24"/>
-        </w:rPr>
-      </w:pPr>
-    </w:p>
-    <w:p>
-      <w:pPr>
-        <w:rPr>
-          <w:rFonts w:ascii="Arial" w:eastAsia="Times New Roman" w:hAnsi="Arial" w:cs="Times New Roman"/>
-          <w:b/>
-          <w:color w:val="000000"/>
-          <w:sz w:val="24"/>
-          <w:szCs w:val="24"/>
-        </w:rPr>
-      </w:pPr>
-    </w:p>
-    <w:p>
-      <w:pPr>
-        <w:rPr>
-          <w:rFonts w:ascii="Arial" w:eastAsia="Times New Roman" w:hAnsi="Arial" w:cs="Times New Roman"/>
-          <w:b/>
-          <w:color w:val="000000"/>
-          <w:sz w:val="24"/>
-          <w:szCs w:val="24"/>
-        </w:rPr>
-      </w:pPr>
-    </w:p>
-    <w:p>
-      <w:pPr>
-        <w:rPr>
-          <w:rFonts w:ascii="Arial" w:eastAsia="Times New Roman" w:hAnsi="Arial" w:cs="Times New Roman"/>
-          <w:b/>
-          <w:color w:val="000000"/>
-          <w:sz w:val="24"/>
-          <w:szCs w:val="24"/>
-        </w:rPr>
-      </w:pPr>
-    </w:p>
-    <w:p>
-      <w:pPr>
-        <w:rPr>
-          <w:rFonts w:ascii="Arial" w:eastAsia="Times New Roman" w:hAnsi="Arial" w:cs="Times New Roman"/>
-          <w:b/>
-          <w:color w:val="000000"/>
-          <w:sz w:val="24"/>
-          <w:szCs w:val="24"/>
-        </w:rPr>
-      </w:pPr>
-    </w:p>
-    <w:p>
-      <w:pPr>
-        <w:rPr>
-          <w:rFonts w:ascii="Arial" w:eastAsia="Times New Roman" w:hAnsi="Arial" w:cs="Times New Roman"/>
-          <w:b/>
-          <w:color w:val="000000"/>
-          <w:sz w:val="24"/>
-          <w:szCs w:val="24"/>
-        </w:rPr>
-      </w:pPr>
-    </w:p>
-    <w:p>
-      <w:pPr>
-        <w:rPr>
-          <w:rFonts w:ascii="Arial" w:eastAsia="Times New Roman" w:hAnsi="Arial" w:cs="Times New Roman"/>
-          <w:b/>
-          <w:color w:val="000000"/>
-          <w:sz w:val="24"/>
-          <w:szCs w:val="24"/>
-        </w:rPr>
-      </w:pPr>
-    </w:p>
-    <w:p>
-      <w:pPr>
-        <w:rPr>
-          <w:rFonts w:ascii="Arial" w:eastAsia="Times New Roman" w:hAnsi="Arial" w:cs="Times New Roman"/>
-          <w:sz w:val="24"/>
-          <w:szCs w:val="24"/>
-        </w:rPr>
-      </w:pPr>
+          <w:sz w:val="24"/>
+          <w:szCs w:val="24"/>
+        </w:rPr>
+        <w:t>Proprietário</w:t>
+      </w:r>
+      <w:r>
+        <w:rPr>
+          <w:rFonts w:ascii="Arial" w:eastAsia="Times New Roman" w:hAnsi="Arial" w:cs="Times New Roman"/>
+          <w:color w:val="000000"/>
+          <w:sz w:val="24"/>
+          <w:szCs w:val="24"/>
+        </w:rPr>
+        <w:t xml:space="preserve"> </w:t>
+      </w:r>
+      <w:r>
+        <w:rPr>
+          <w:rFonts w:ascii="Arial" w:eastAsia="Times New Roman" w:hAnsi="Arial" w:cs="Times New Roman"/>
+          <w:color w:val="000000"/>
+          <w:sz w:val="24"/>
+          <w:szCs w:val="24"/>
+        </w:rPr>
+        <w:t>acompanha o recebimento de produtos consignados</w:t>
+      </w:r>
+    </w:p>
+    <w:p>
+      <w:pPr>
+        <w:spacing w:after="0" w:line="240" w:lineRule="auto"/>
+        <w:rPr>
+          <w:rFonts w:ascii="Times New Roman" w:eastAsia="Times New Roman" w:hAnsi="Times New Roman" w:cs="Times New Roman"/>
+          <w:color w:val="000000"/>
+          <w:sz w:val="24"/>
+          <w:szCs w:val="24"/>
+        </w:rPr>
+      </w:pPr>
+      <w:r>
+        <w:rPr>
+          <w:rFonts w:ascii="Times New Roman" w:eastAsia="Times New Roman" w:hAnsi="Times New Roman" w:cs="Times New Roman"/>
+          <w:color w:val="000000"/>
+          <w:sz w:val="24"/>
+          <w:szCs w:val="24"/>
+        </w:rPr>
+        <w:br w:type="page"/>
+      </w:r>
     </w:p>
     <w:p>
       <w:pPr>
@@ -782,7 +819,8 @@
           <w:sz w:val="24"/>
           <w:szCs w:val="24"/>
         </w:rPr>
-        <w:t>Realizar troca de mercadorias defeituosas</w:t>
+        <w:lastRenderedPageBreak/>
+        <w:t>Verificar produtos</w:t>
       </w:r>
     </w:p>
     <w:p>
@@ -806,26 +844,10 @@
           <w:szCs w:val="24"/>
         </w:rPr>
         <w:drawing>
-          <wp:anchor distT="0" distB="0" distL="114300" distR="114300" simplePos="0" relativeHeight="251660288" behindDoc="1" locked="0" layoutInCell="1" allowOverlap="1" wp14:anchorId="5F09AED4" wp14:editId="5EE0A78D">
-            <wp:simplePos x="0" y="0"/>
-            <wp:positionH relativeFrom="margin">
-              <wp:align>left</wp:align>
-            </wp:positionH>
-            <wp:positionV relativeFrom="paragraph">
-              <wp:posOffset>10795</wp:posOffset>
-            </wp:positionV>
-            <wp:extent cx="4979035" cy="1666875"/>
-            <wp:effectExtent l="0" t="0" r="0" b="9525"/>
-            <wp:wrapTight wrapText="bothSides">
-              <wp:wrapPolygon edited="0">
-                <wp:start x="0" y="0"/>
-                <wp:lineTo x="0" y="21477"/>
-                <wp:lineTo x="21487" y="21477"/>
-                <wp:lineTo x="21487" y="0"/>
-                <wp:lineTo x="0" y="0"/>
-              </wp:wrapPolygon>
-            </wp:wrapTight>
-            <wp:docPr id="6" name="Imagem 6" descr="Uma imagem contendo screenshot, relógio&#10;&#10;Descrição gerada automaticamente"/>
+          <wp:inline distT="0" distB="0" distL="0" distR="0" wp14:anchorId="3E3F944E" wp14:editId="57A491F1">
+            <wp:extent cx="4196687" cy="3577653"/>
+            <wp:effectExtent l="0" t="0" r="0" b="3810"/>
+            <wp:docPr id="3" name="Imagem 3" descr="Uma imagem contendo mapa&#10;&#10;Descrição gerada automaticamente"/>
             <wp:cNvGraphicFramePr>
               <a:graphicFrameLocks xmlns:a="http://schemas.openxmlformats.org/drawingml/2006/main" noChangeAspect="1"/>
             </wp:cNvGraphicFramePr>
@@ -833,7 +855,7 @@
               <a:graphicData uri="http://schemas.openxmlformats.org/drawingml/2006/picture">
                 <pic:pic xmlns:pic="http://schemas.openxmlformats.org/drawingml/2006/picture">
                   <pic:nvPicPr>
-                    <pic:cNvPr id="6" name="3.jpg"/>
+                    <pic:cNvPr id="3" name="3.jpg"/>
                     <pic:cNvPicPr/>
                   </pic:nvPicPr>
                   <pic:blipFill>
@@ -851,460 +873,7 @@
                   <pic:spPr>
                     <a:xfrm>
                       <a:off x="0" y="0"/>
-                      <a:ext cx="4979035" cy="1666875"/>
-                    </a:xfrm>
-                    <a:prstGeom prst="rect">
-                      <a:avLst/>
-                    </a:prstGeom>
-                  </pic:spPr>
-                </pic:pic>
-              </a:graphicData>
-            </a:graphic>
-            <wp14:sizeRelH relativeFrom="margin">
-              <wp14:pctWidth>0</wp14:pctWidth>
-            </wp14:sizeRelH>
-            <wp14:sizeRelV relativeFrom="margin">
-              <wp14:pctHeight>0</wp14:pctHeight>
-            </wp14:sizeRelV>
-          </wp:anchor>
-        </w:drawing>
-      </w:r>
-    </w:p>
-    <w:p>
-      <w:pPr>
-        <w:spacing w:line="360" w:lineRule="auto"/>
-        <w:ind w:firstLine="720"/>
-        <w:jc w:val="both"/>
-        <w:rPr>
-          <w:rFonts w:ascii="Times New Roman" w:eastAsia="Times New Roman" w:hAnsi="Times New Roman" w:cs="Times New Roman"/>
-          <w:sz w:val="24"/>
-          <w:szCs w:val="24"/>
-          <w:u w:val="single"/>
-        </w:rPr>
-      </w:pPr>
-      <w:r>
-        <w:rPr>
-          <w:rFonts w:ascii="Arial" w:eastAsia="Times New Roman" w:hAnsi="Arial" w:cs="Times New Roman"/>
-          <w:b/>
-          <w:sz w:val="24"/>
-          <w:szCs w:val="24"/>
-        </w:rPr>
-        <w:t xml:space="preserve">Evento: </w:t>
-      </w:r>
-      <w:r>
-        <w:rPr>
-          <w:rFonts w:ascii="Arial" w:eastAsia="Times New Roman" w:hAnsi="Arial" w:cs="Times New Roman"/>
-          <w:sz w:val="24"/>
-          <w:szCs w:val="24"/>
-        </w:rPr>
-        <w:t xml:space="preserve">Gerente </w:t>
-      </w:r>
-      <w:r>
-        <w:rPr>
-          <w:rFonts w:ascii="Arial" w:eastAsia="Times New Roman" w:hAnsi="Arial" w:cs="Times New Roman"/>
-          <w:sz w:val="24"/>
-          <w:szCs w:val="24"/>
-        </w:rPr>
-        <w:t>verifica as mercadorias compradas</w:t>
-      </w:r>
-    </w:p>
-    <w:p>
-      <w:pPr>
-        <w:spacing w:line="360" w:lineRule="auto"/>
-        <w:ind w:firstLine="720"/>
-        <w:jc w:val="both"/>
-        <w:rPr>
-          <w:rFonts w:ascii="Times New Roman" w:eastAsia="Times New Roman" w:hAnsi="Times New Roman" w:cs="Times New Roman"/>
-          <w:b/>
-          <w:sz w:val="24"/>
-          <w:szCs w:val="24"/>
-        </w:rPr>
-      </w:pPr>
-      <w:r>
-        <w:rPr>
-          <w:rFonts w:ascii="Arial" w:eastAsia="Times New Roman" w:hAnsi="Arial" w:cs="Times New Roman"/>
-          <w:b/>
-          <w:sz w:val="24"/>
-          <w:szCs w:val="24"/>
-        </w:rPr>
-        <w:t xml:space="preserve">Objetivo: </w:t>
-      </w:r>
-      <w:r>
-        <w:rPr>
-          <w:rFonts w:ascii="Arial" w:eastAsia="Times New Roman" w:hAnsi="Arial" w:cs="Times New Roman"/>
-          <w:sz w:val="24"/>
-          <w:szCs w:val="24"/>
-        </w:rPr>
-        <w:t>Verificar se todas as mercadorias estão corretas e sem defeitos</w:t>
-      </w:r>
-    </w:p>
-    <w:p>
-      <w:pPr>
-        <w:spacing w:line="360" w:lineRule="auto"/>
-        <w:ind w:firstLine="720"/>
-        <w:jc w:val="both"/>
-        <w:rPr>
-          <w:rFonts w:ascii="Times New Roman" w:eastAsia="Times New Roman" w:hAnsi="Times New Roman" w:cs="Times New Roman"/>
-          <w:sz w:val="24"/>
-          <w:szCs w:val="24"/>
-        </w:rPr>
-      </w:pPr>
-      <w:r>
-        <w:rPr>
-          <w:rFonts w:ascii="Arial" w:eastAsia="Times New Roman" w:hAnsi="Arial" w:cs="Times New Roman"/>
-          <w:b/>
-          <w:sz w:val="24"/>
-          <w:szCs w:val="24"/>
-        </w:rPr>
-        <w:t xml:space="preserve">Trabalhadores Envolvidos: </w:t>
-      </w:r>
-      <w:r>
-        <w:rPr>
-          <w:rFonts w:ascii="Arial" w:eastAsia="Times New Roman" w:hAnsi="Arial" w:cs="Times New Roman"/>
-          <w:sz w:val="24"/>
-          <w:szCs w:val="24"/>
-        </w:rPr>
-        <w:t>Gerente</w:t>
-      </w:r>
-    </w:p>
-    <w:p>
-      <w:pPr>
-        <w:numPr>
-          <w:ilvl w:val="0"/>
-          <w:numId w:val="3"/>
-        </w:numPr>
-        <w:spacing w:after="0" w:line="360" w:lineRule="auto"/>
-        <w:ind w:firstLine="720"/>
-        <w:jc w:val="both"/>
-        <w:rPr>
-          <w:rFonts w:ascii="Times New Roman" w:eastAsia="Times New Roman" w:hAnsi="Times New Roman" w:cs="Times New Roman"/>
-          <w:color w:val="000000"/>
-          <w:sz w:val="24"/>
-          <w:szCs w:val="24"/>
-        </w:rPr>
-      </w:pPr>
-      <w:r>
-        <w:rPr>
-          <w:rFonts w:ascii="Arial" w:eastAsia="Times New Roman" w:hAnsi="Arial" w:cs="Times New Roman"/>
-          <w:color w:val="000000"/>
-          <w:sz w:val="24"/>
-          <w:szCs w:val="24"/>
-        </w:rPr>
-        <w:t>Gerente</w:t>
-      </w:r>
-      <w:r>
-        <w:rPr>
-          <w:rFonts w:ascii="Arial" w:eastAsia="Times New Roman" w:hAnsi="Arial" w:cs="Times New Roman"/>
-          <w:color w:val="000000"/>
-          <w:sz w:val="24"/>
-          <w:szCs w:val="24"/>
-        </w:rPr>
-        <w:t xml:space="preserve"> recebe a mercadoria</w:t>
-      </w:r>
-      <w:r>
-        <w:rPr>
-          <w:rFonts w:ascii="Arial" w:eastAsia="Times New Roman" w:hAnsi="Arial" w:cs="Times New Roman"/>
-          <w:color w:val="000000"/>
-          <w:sz w:val="24"/>
-          <w:szCs w:val="24"/>
-        </w:rPr>
-        <w:t>.</w:t>
-      </w:r>
-    </w:p>
-    <w:p>
-      <w:pPr>
-        <w:numPr>
-          <w:ilvl w:val="0"/>
-          <w:numId w:val="3"/>
-        </w:numPr>
-        <w:spacing w:after="0" w:line="360" w:lineRule="auto"/>
-        <w:ind w:firstLine="720"/>
-        <w:jc w:val="both"/>
-        <w:rPr>
-          <w:rFonts w:ascii="Times New Roman" w:eastAsia="Times New Roman" w:hAnsi="Times New Roman" w:cs="Times New Roman"/>
-          <w:color w:val="000000"/>
-          <w:sz w:val="24"/>
-          <w:szCs w:val="24"/>
-        </w:rPr>
-      </w:pPr>
-      <w:r>
-        <w:rPr>
-          <w:rFonts w:ascii="Arial" w:eastAsia="Times New Roman" w:hAnsi="Arial" w:cs="Times New Roman"/>
-          <w:color w:val="000000"/>
-          <w:sz w:val="24"/>
-          <w:szCs w:val="24"/>
-        </w:rPr>
-        <w:t>Gerente</w:t>
-      </w:r>
-      <w:r>
-        <w:rPr>
-          <w:rFonts w:ascii="Arial" w:eastAsia="Times New Roman" w:hAnsi="Arial" w:cs="Times New Roman"/>
-          <w:color w:val="000000"/>
-          <w:sz w:val="24"/>
-          <w:szCs w:val="24"/>
-        </w:rPr>
-        <w:t xml:space="preserve"> verifica a compra comparando a nota fiscal com o orçamento</w:t>
-      </w:r>
-      <w:r>
-        <w:rPr>
-          <w:rFonts w:ascii="Arial" w:eastAsia="Times New Roman" w:hAnsi="Arial" w:cs="Times New Roman"/>
-          <w:color w:val="000000"/>
-          <w:sz w:val="24"/>
-          <w:szCs w:val="24"/>
-        </w:rPr>
-        <w:t>.</w:t>
-      </w:r>
-    </w:p>
-    <w:p>
-      <w:pPr>
-        <w:numPr>
-          <w:ilvl w:val="0"/>
-          <w:numId w:val="3"/>
-        </w:numPr>
-        <w:spacing w:after="0" w:line="360" w:lineRule="auto"/>
-        <w:ind w:firstLine="720"/>
-        <w:jc w:val="both"/>
-        <w:rPr>
-          <w:rFonts w:ascii="Times New Roman" w:eastAsia="Times New Roman" w:hAnsi="Times New Roman" w:cs="Times New Roman"/>
-          <w:color w:val="000000"/>
-          <w:sz w:val="24"/>
-          <w:szCs w:val="24"/>
-        </w:rPr>
-      </w:pPr>
-      <w:r>
-        <w:rPr>
-          <w:rFonts w:ascii="Arial" w:eastAsia="Times New Roman" w:hAnsi="Arial" w:cs="Times New Roman"/>
-          <w:color w:val="000000"/>
-          <w:sz w:val="24"/>
-          <w:szCs w:val="24"/>
-        </w:rPr>
-        <w:t xml:space="preserve">Gerente </w:t>
-      </w:r>
-      <w:r>
-        <w:rPr>
-          <w:rFonts w:ascii="Arial" w:eastAsia="Times New Roman" w:hAnsi="Arial" w:cs="Times New Roman"/>
-          <w:color w:val="000000"/>
-          <w:sz w:val="24"/>
-          <w:szCs w:val="24"/>
-        </w:rPr>
-        <w:t>verifica</w:t>
-      </w:r>
-      <w:r>
-        <w:rPr>
-          <w:rFonts w:ascii="Arial" w:eastAsia="Times New Roman" w:hAnsi="Arial" w:cs="Times New Roman"/>
-          <w:color w:val="000000"/>
-          <w:sz w:val="24"/>
-          <w:szCs w:val="24"/>
-        </w:rPr>
-        <w:t xml:space="preserve"> a compra comparando a nota fiscal com </w:t>
-      </w:r>
-      <w:r>
-        <w:rPr>
-          <w:rFonts w:ascii="Arial" w:eastAsia="Times New Roman" w:hAnsi="Arial" w:cs="Times New Roman"/>
-          <w:color w:val="000000"/>
-          <w:sz w:val="24"/>
-          <w:szCs w:val="24"/>
-        </w:rPr>
-        <w:t>a mercadoria recebida</w:t>
-      </w:r>
-      <w:r>
-        <w:rPr>
-          <w:rFonts w:ascii="Arial" w:eastAsia="Times New Roman" w:hAnsi="Arial" w:cs="Times New Roman"/>
-          <w:color w:val="000000"/>
-          <w:sz w:val="24"/>
-          <w:szCs w:val="24"/>
-        </w:rPr>
-        <w:t>.</w:t>
-      </w:r>
-    </w:p>
-    <w:p>
-      <w:pPr>
-        <w:numPr>
-          <w:ilvl w:val="0"/>
-          <w:numId w:val="3"/>
-        </w:numPr>
-        <w:spacing w:after="0" w:line="360" w:lineRule="auto"/>
-        <w:ind w:firstLine="720"/>
-        <w:jc w:val="both"/>
-        <w:rPr>
-          <w:rFonts w:ascii="Times New Roman" w:eastAsia="Times New Roman" w:hAnsi="Times New Roman" w:cs="Times New Roman"/>
-          <w:color w:val="000000"/>
-          <w:sz w:val="24"/>
-          <w:szCs w:val="24"/>
-        </w:rPr>
-      </w:pPr>
-      <w:r>
-        <w:rPr>
-          <w:rFonts w:ascii="Arial" w:eastAsia="Times New Roman" w:hAnsi="Arial" w:cs="Times New Roman"/>
-          <w:color w:val="000000"/>
-          <w:sz w:val="24"/>
-          <w:szCs w:val="24"/>
-        </w:rPr>
-        <w:t>Gerente verifica o estado e validade dos produtos.</w:t>
-      </w:r>
-    </w:p>
-    <w:p>
-      <w:pPr>
-        <w:numPr>
-          <w:ilvl w:val="0"/>
-          <w:numId w:val="3"/>
-        </w:numPr>
-        <w:spacing w:line="360" w:lineRule="auto"/>
-        <w:ind w:firstLine="720"/>
-        <w:jc w:val="both"/>
-        <w:rPr>
-          <w:rFonts w:ascii="Arial" w:hAnsi="Arial"/>
-        </w:rPr>
-      </w:pPr>
-      <w:r>
-        <w:rPr>
-          <w:rFonts w:ascii="Arial" w:eastAsia="Times New Roman" w:hAnsi="Arial" w:cs="Times New Roman"/>
-          <w:color w:val="000000"/>
-          <w:sz w:val="24"/>
-          <w:szCs w:val="24"/>
-        </w:rPr>
-        <w:t>Gerente valida o orçamento</w:t>
-      </w:r>
-      <w:r>
-        <w:rPr>
-          <w:rFonts w:ascii="Arial" w:eastAsia="Times New Roman" w:hAnsi="Arial" w:cs="Times New Roman"/>
-          <w:color w:val="000000"/>
-          <w:sz w:val="24"/>
-          <w:szCs w:val="24"/>
-        </w:rPr>
-        <w:t>.</w:t>
-      </w:r>
-    </w:p>
-    <w:p>
-      <w:pPr>
-        <w:pStyle w:val="PargrafodaLista"/>
-        <w:numPr>
-          <w:ilvl w:val="2"/>
-          <w:numId w:val="3"/>
-        </w:numPr>
-        <w:spacing w:line="360" w:lineRule="auto"/>
-        <w:jc w:val="both"/>
-        <w:rPr>
-          <w:rFonts w:ascii="Arial" w:hAnsi="Arial"/>
-        </w:rPr>
-      </w:pPr>
-      <w:r>
-        <w:rPr>
-          <w:rFonts w:ascii="Arial" w:hAnsi="Arial"/>
-        </w:rPr>
-        <w:t>Gerente não valida o orçamento e informa as divergências.</w:t>
-      </w:r>
-    </w:p>
-    <w:p>
-      <w:pPr>
-        <w:spacing w:after="0" w:line="240" w:lineRule="auto"/>
-        <w:rPr>
-          <w:rFonts w:ascii="Arial" w:eastAsia="Times New Roman" w:hAnsi="Arial" w:cs="Times New Roman"/>
-          <w:color w:val="000000"/>
-          <w:sz w:val="24"/>
-          <w:szCs w:val="24"/>
-        </w:rPr>
-      </w:pPr>
-      <w:r>
-        <w:rPr>
-          <w:rFonts w:ascii="Arial" w:eastAsia="Times New Roman" w:hAnsi="Arial" w:cs="Times New Roman"/>
-          <w:color w:val="000000"/>
-          <w:sz w:val="24"/>
-          <w:szCs w:val="24"/>
-        </w:rPr>
-        <w:br w:type="page"/>
-      </w:r>
-    </w:p>
-    <w:p>
-      <w:pPr>
-        <w:spacing w:line="360" w:lineRule="auto"/>
-        <w:jc w:val="both"/>
-        <w:rPr>
-          <w:rFonts w:ascii="Arial" w:eastAsia="Times New Roman" w:hAnsi="Arial" w:cs="Times New Roman"/>
-          <w:color w:val="000000"/>
-          <w:sz w:val="24"/>
-          <w:szCs w:val="24"/>
-        </w:rPr>
-      </w:pPr>
-    </w:p>
-    <w:p>
-      <w:pPr>
-        <w:numPr>
-          <w:ilvl w:val="0"/>
-          <w:numId w:val="1"/>
-        </w:numPr>
-        <w:spacing w:line="360" w:lineRule="auto"/>
-        <w:jc w:val="both"/>
-        <w:rPr>
-          <w:rFonts w:ascii="Times New Roman" w:eastAsia="Times New Roman" w:hAnsi="Times New Roman" w:cs="Times New Roman"/>
-          <w:b/>
-          <w:color w:val="000000"/>
-          <w:sz w:val="24"/>
-          <w:szCs w:val="24"/>
-        </w:rPr>
-      </w:pPr>
-      <w:r>
-        <w:rPr>
-          <w:rFonts w:ascii="Arial" w:eastAsia="Times New Roman" w:hAnsi="Arial" w:cs="Times New Roman"/>
-          <w:b/>
-          <w:color w:val="000000"/>
-          <w:sz w:val="24"/>
-          <w:szCs w:val="24"/>
-        </w:rPr>
-        <w:t>Realizar troca de mercadorias defeituosas</w:t>
-      </w:r>
-    </w:p>
-    <w:p>
-      <w:pPr>
-        <w:spacing w:line="360" w:lineRule="auto"/>
-        <w:ind w:firstLine="720"/>
-        <w:jc w:val="both"/>
-        <w:rPr>
-          <w:rFonts w:ascii="Arial" w:eastAsia="Times New Roman" w:hAnsi="Arial" w:cs="Times New Roman"/>
-          <w:b/>
-          <w:sz w:val="24"/>
-          <w:szCs w:val="24"/>
-        </w:rPr>
-      </w:pPr>
-      <w:r>
-        <w:rPr>
-          <w:rFonts w:ascii="Arial" w:eastAsia="Times New Roman" w:hAnsi="Arial" w:cs="Times New Roman"/>
-          <w:b/>
-          <w:noProof/>
-          <w:sz w:val="24"/>
-          <w:szCs w:val="24"/>
-        </w:rPr>
-        <w:drawing>
-          <wp:inline distT="0" distB="0" distL="0" distR="0" wp14:anchorId="4CCCA169" wp14:editId="4AC22145">
-            <wp:extent cx="3848100" cy="2295525"/>
-            <wp:effectExtent l="0" t="0" r="0" b="9525"/>
-            <wp:docPr id="8" name="Imagem 8" descr="Tela de celular com texto preto sobre fundo branco&#10;&#10;Descrição gerada automaticamente"/>
-            <wp:cNvGraphicFramePr>
-              <a:graphicFrameLocks xmlns:a="http://schemas.openxmlformats.org/drawingml/2006/main" noChangeAspect="1"/>
-            </wp:cNvGraphicFramePr>
-            <a:graphic xmlns:a="http://schemas.openxmlformats.org/drawingml/2006/main">
-              <a:graphicData uri="http://schemas.openxmlformats.org/drawingml/2006/picture">
-                <pic:pic xmlns:pic="http://schemas.openxmlformats.org/drawingml/2006/picture">
-                  <pic:nvPicPr>
-                    <pic:cNvPr id="8" name="4.jpg"/>
-                    <pic:cNvPicPr/>
-                  </pic:nvPicPr>
-                  <pic:blipFill>
-                    <a:blip r:embed="rId9">
-                      <a:extLst>
-                        <a:ext uri="{28A0092B-C50C-407E-A947-70E740481C1C}">
-                          <a14:useLocalDpi xmlns:a14="http://schemas.microsoft.com/office/drawing/2010/main" val="0"/>
-                        </a:ext>
-                      </a:extLst>
-                    </a:blip>
-                    <a:stretch>
-                      <a:fillRect/>
-                    </a:stretch>
-                  </pic:blipFill>
-                  <pic:spPr>
-                    <a:xfrm>
-                      <a:off x="0" y="0"/>
-                      <a:ext cx="3848100" cy="2295525"/>
+                      <a:ext cx="4236203" cy="3611340"/>
                     </a:xfrm>
                     <a:prstGeom prst="rect">
                       <a:avLst/>
@@ -1344,7 +913,7 @@
           <w:sz w:val="24"/>
           <w:szCs w:val="24"/>
         </w:rPr>
-        <w:t>Gerente realiza a troca com os fornecedores/mercados.</w:t>
+        <w:t>O fornecedor entrega os produtos</w:t>
       </w:r>
     </w:p>
     <w:p>
@@ -1353,29 +922,41 @@
         <w:ind w:firstLine="720"/>
         <w:jc w:val="both"/>
         <w:rPr>
+          <w:rFonts w:ascii="Arial" w:eastAsia="Times New Roman" w:hAnsi="Arial" w:cs="Times New Roman"/>
+          <w:sz w:val="24"/>
+          <w:szCs w:val="24"/>
+        </w:rPr>
+      </w:pPr>
+      <w:r>
+        <w:rPr>
+          <w:rFonts w:ascii="Arial" w:eastAsia="Times New Roman" w:hAnsi="Arial" w:cs="Times New Roman"/>
+          <w:b/>
+          <w:sz w:val="24"/>
+          <w:szCs w:val="24"/>
+        </w:rPr>
+        <w:t xml:space="preserve">Objetivo: </w:t>
+      </w:r>
+      <w:r>
+        <w:rPr>
+          <w:rFonts w:ascii="Arial" w:eastAsia="Times New Roman" w:hAnsi="Arial" w:cs="Times New Roman"/>
+          <w:sz w:val="24"/>
+          <w:szCs w:val="24"/>
+        </w:rPr>
+        <w:t>Verificar se todas as mercadorias estão corretas e sem defeitos</w:t>
+      </w:r>
+    </w:p>
+    <w:p>
+      <w:pPr>
+        <w:spacing w:line="360" w:lineRule="auto"/>
+        <w:ind w:firstLine="720"/>
+        <w:jc w:val="both"/>
+        <w:rPr>
           <w:rFonts w:ascii="Times New Roman" w:eastAsia="Times New Roman" w:hAnsi="Times New Roman" w:cs="Times New Roman"/>
           <w:b/>
           <w:sz w:val="24"/>
           <w:szCs w:val="24"/>
         </w:rPr>
       </w:pPr>
-      <w:r>
-        <w:rPr>
-          <w:rFonts w:ascii="Arial" w:eastAsia="Times New Roman" w:hAnsi="Arial" w:cs="Times New Roman"/>
-          <w:b/>
-          <w:sz w:val="24"/>
-          <w:szCs w:val="24"/>
-        </w:rPr>
-        <w:t xml:space="preserve">Objetivo: </w:t>
-      </w:r>
-      <w:r>
-        <w:rPr>
-          <w:rFonts w:ascii="Arial" w:eastAsia="Times New Roman" w:hAnsi="Arial" w:cs="Times New Roman"/>
-          <w:sz w:val="24"/>
-          <w:szCs w:val="24"/>
-        </w:rPr>
-        <w:t>Trocar mercadorias erradas ou com defeito</w:t>
-      </w:r>
     </w:p>
     <w:p>
       <w:pPr>
@@ -1403,7 +984,7 @@
           <w:sz w:val="24"/>
           <w:szCs w:val="24"/>
         </w:rPr>
-        <w:t>Gerente</w:t>
+        <w:t>Proprietário</w:t>
       </w:r>
     </w:p>
     <w:p>
@@ -1425,36 +1006,37 @@
       <w:r>
         <w:rPr>
           <w:rFonts w:ascii="Arial" w:eastAsia="Times New Roman" w:hAnsi="Arial" w:cs="Times New Roman"/>
-          <w:color w:val="000000"/>
-          <w:sz w:val="24"/>
-          <w:szCs w:val="24"/>
-        </w:rPr>
-        <w:t>Gerente entra em contato com os fornecedores para realizar a troca.</w:t>
-      </w:r>
-    </w:p>
-    <w:p>
-      <w:pPr>
-        <w:numPr>
-          <w:ilvl w:val="5"/>
-          <w:numId w:val="3"/>
-        </w:numPr>
-        <w:spacing w:after="0" w:line="360" w:lineRule="auto"/>
-        <w:jc w:val="both"/>
-        <w:rPr>
-          <w:rFonts w:ascii="Times New Roman" w:eastAsia="Times New Roman" w:hAnsi="Times New Roman" w:cs="Times New Roman"/>
-          <w:color w:val="000000"/>
-          <w:sz w:val="24"/>
-          <w:szCs w:val="24"/>
-        </w:rPr>
-      </w:pPr>
-      <w:r>
-        <w:rPr>
-          <w:rFonts w:ascii="Arial" w:eastAsia="Times New Roman" w:hAnsi="Arial" w:cs="Times New Roman"/>
-          <w:color w:val="000000"/>
-          <w:sz w:val="24"/>
-          <w:szCs w:val="24"/>
-        </w:rPr>
-        <w:t>Fornecedor recusa a troca e finaliza o processo.</w:t>
+          <w:sz w:val="24"/>
+          <w:szCs w:val="24"/>
+        </w:rPr>
+        <w:t>Proprietário</w:t>
+      </w:r>
+      <w:r>
+        <w:rPr>
+          <w:rFonts w:ascii="Arial" w:eastAsia="Times New Roman" w:hAnsi="Arial" w:cs="Times New Roman"/>
+          <w:color w:val="000000"/>
+          <w:sz w:val="24"/>
+          <w:szCs w:val="24"/>
+        </w:rPr>
+        <w:t xml:space="preserve"> </w:t>
+      </w:r>
+      <w:r>
+        <w:rPr>
+          <w:rFonts w:ascii="Arial" w:eastAsia="Times New Roman" w:hAnsi="Arial" w:cs="Times New Roman"/>
+          <w:color w:val="000000"/>
+          <w:sz w:val="24"/>
+          <w:szCs w:val="24"/>
+        </w:rPr>
+        <w:t>recebe a mercadoria</w:t>
+      </w:r>
+      <w:r>
+        <w:rPr>
+          <w:rFonts w:ascii="Arial" w:eastAsia="Times New Roman" w:hAnsi="Arial" w:cs="Times New Roman"/>
+          <w:color w:val="000000"/>
+          <w:sz w:val="24"/>
+          <w:szCs w:val="24"/>
+        </w:rPr>
+        <w:t>.</w:t>
       </w:r>
     </w:p>
     <w:p>
@@ -1476,11 +1058,37 @@
       <w:r>
         <w:rPr>
           <w:rFonts w:ascii="Arial" w:eastAsia="Times New Roman" w:hAnsi="Arial" w:cs="Times New Roman"/>
-          <w:color w:val="000000"/>
-          <w:sz w:val="24"/>
-          <w:szCs w:val="24"/>
-        </w:rPr>
-        <w:t>Gerente vai até o mercado com a nota fiscal para solicitar a troca.</w:t>
+          <w:sz w:val="24"/>
+          <w:szCs w:val="24"/>
+        </w:rPr>
+        <w:t>Proprietário</w:t>
+      </w:r>
+      <w:r>
+        <w:rPr>
+          <w:rFonts w:ascii="Arial" w:eastAsia="Times New Roman" w:hAnsi="Arial" w:cs="Times New Roman"/>
+          <w:color w:val="000000"/>
+          <w:sz w:val="24"/>
+          <w:szCs w:val="24"/>
+        </w:rPr>
+        <w:t xml:space="preserve"> </w:t>
+      </w:r>
+      <w:r>
+        <w:rPr>
+          <w:rFonts w:ascii="Arial" w:eastAsia="Times New Roman" w:hAnsi="Arial" w:cs="Times New Roman"/>
+          <w:color w:val="000000"/>
+          <w:sz w:val="24"/>
+          <w:szCs w:val="24"/>
+        </w:rPr>
+        <w:t>verifica a compra comparando a nota fiscal com o orçamento</w:t>
+      </w:r>
+      <w:r>
+        <w:rPr>
+          <w:rFonts w:ascii="Arial" w:eastAsia="Times New Roman" w:hAnsi="Arial" w:cs="Times New Roman"/>
+          <w:color w:val="000000"/>
+          <w:sz w:val="24"/>
+          <w:szCs w:val="24"/>
+        </w:rPr>
+        <w:t>.</w:t>
       </w:r>
     </w:p>
     <w:p>
@@ -1502,11 +1110,71 @@
       <w:r>
         <w:rPr>
           <w:rFonts w:ascii="Arial" w:eastAsia="Times New Roman" w:hAnsi="Arial" w:cs="Times New Roman"/>
-          <w:color w:val="000000"/>
-          <w:sz w:val="24"/>
-          <w:szCs w:val="24"/>
-        </w:rPr>
-        <w:t>Gerente marca a data da nova entrega</w:t>
+          <w:sz w:val="24"/>
+          <w:szCs w:val="24"/>
+        </w:rPr>
+        <w:t>Proprietário</w:t>
+      </w:r>
+      <w:r>
+        <w:rPr>
+          <w:rFonts w:ascii="Arial" w:eastAsia="Times New Roman" w:hAnsi="Arial" w:cs="Times New Roman"/>
+          <w:color w:val="000000"/>
+          <w:sz w:val="24"/>
+          <w:szCs w:val="24"/>
+        </w:rPr>
+        <w:t xml:space="preserve"> </w:t>
+      </w:r>
+      <w:r>
+        <w:rPr>
+          <w:rFonts w:ascii="Arial" w:eastAsia="Times New Roman" w:hAnsi="Arial" w:cs="Times New Roman"/>
+          <w:color w:val="000000"/>
+          <w:sz w:val="24"/>
+          <w:szCs w:val="24"/>
+        </w:rPr>
+        <w:t>verifica a compra comparando a nota fiscal com a mercadoria recebida.</w:t>
+      </w:r>
+    </w:p>
+    <w:p>
+      <w:pPr>
+        <w:numPr>
+          <w:ilvl w:val="0"/>
+          <w:numId w:val="3"/>
+        </w:numPr>
+        <w:spacing w:after="0" w:line="360" w:lineRule="auto"/>
+        <w:ind w:firstLine="720"/>
+        <w:jc w:val="both"/>
+        <w:rPr>
+          <w:rFonts w:ascii="Times New Roman" w:eastAsia="Times New Roman" w:hAnsi="Times New Roman" w:cs="Times New Roman"/>
+          <w:color w:val="000000"/>
+          <w:sz w:val="24"/>
+          <w:szCs w:val="24"/>
+        </w:rPr>
+      </w:pPr>
+      <w:r>
+        <w:rPr>
+          <w:rFonts w:ascii="Arial" w:eastAsia="Times New Roman" w:hAnsi="Arial" w:cs="Times New Roman"/>
+          <w:sz w:val="24"/>
+          <w:szCs w:val="24"/>
+        </w:rPr>
+        <w:t>Proprietário</w:t>
+      </w:r>
+      <w:r>
+        <w:rPr>
+          <w:rFonts w:ascii="Arial" w:eastAsia="Times New Roman" w:hAnsi="Arial" w:cs="Times New Roman"/>
+          <w:color w:val="000000"/>
+          <w:sz w:val="24"/>
+          <w:szCs w:val="24"/>
+        </w:rPr>
+        <w:t xml:space="preserve"> </w:t>
+      </w:r>
+      <w:r>
+        <w:rPr>
+          <w:rFonts w:ascii="Arial" w:eastAsia="Times New Roman" w:hAnsi="Arial" w:cs="Times New Roman"/>
+          <w:color w:val="000000"/>
+          <w:sz w:val="24"/>
+          <w:szCs w:val="24"/>
+        </w:rPr>
+        <w:t>verifica o estado e validade dos produtos.</w:t>
       </w:r>
     </w:p>
     <w:p>
@@ -1525,21 +1193,70 @@
       <w:r>
         <w:rPr>
           <w:rFonts w:ascii="Arial" w:eastAsia="Times New Roman" w:hAnsi="Arial" w:cs="Times New Roman"/>
-          <w:color w:val="000000"/>
-          <w:sz w:val="24"/>
-          <w:szCs w:val="24"/>
-        </w:rPr>
-        <w:t>Gerente troca os produtos com o mercado</w:t>
-      </w:r>
-    </w:p>
-    <w:p>
-      <w:pPr>
+          <w:sz w:val="24"/>
+          <w:szCs w:val="24"/>
+        </w:rPr>
+        <w:t>Proprietário</w:t>
+      </w:r>
+      <w:r>
+        <w:rPr>
+          <w:rFonts w:ascii="Arial" w:eastAsia="Times New Roman" w:hAnsi="Arial" w:cs="Times New Roman"/>
+          <w:color w:val="000000"/>
+          <w:sz w:val="24"/>
+          <w:szCs w:val="24"/>
+        </w:rPr>
+        <w:t xml:space="preserve"> </w:t>
+      </w:r>
+      <w:r>
+        <w:rPr>
+          <w:rFonts w:ascii="Arial" w:eastAsia="Times New Roman" w:hAnsi="Arial" w:cs="Times New Roman"/>
+          <w:color w:val="000000"/>
+          <w:sz w:val="24"/>
+          <w:szCs w:val="24"/>
+        </w:rPr>
+        <w:t>valida o orçamento</w:t>
+      </w:r>
+      <w:r>
+        <w:rPr>
+          <w:rFonts w:ascii="Arial" w:eastAsia="Times New Roman" w:hAnsi="Arial" w:cs="Times New Roman"/>
+          <w:color w:val="000000"/>
+          <w:sz w:val="24"/>
+          <w:szCs w:val="24"/>
+        </w:rPr>
+        <w:t>.</w:t>
+      </w:r>
+    </w:p>
+    <w:p>
+      <w:pPr>
+        <w:pStyle w:val="PargrafodaLista"/>
+        <w:numPr>
+          <w:ilvl w:val="2"/>
+          <w:numId w:val="3"/>
+        </w:numPr>
         <w:spacing w:line="360" w:lineRule="auto"/>
         <w:jc w:val="both"/>
         <w:rPr>
           <w:rFonts w:ascii="Arial" w:hAnsi="Arial"/>
         </w:rPr>
       </w:pPr>
+      <w:r>
+        <w:rPr>
+          <w:rFonts w:ascii="Arial" w:hAnsi="Arial"/>
+        </w:rPr>
+        <w:t xml:space="preserve">Proprietário </w:t>
+      </w:r>
+      <w:r>
+        <w:rPr>
+          <w:rFonts w:ascii="Arial" w:hAnsi="Arial"/>
+        </w:rPr>
+        <w:t>não valida o orçamento e informa as divergências</w:t>
+      </w:r>
+      <w:r>
+        <w:rPr>
+          <w:rFonts w:ascii="Arial" w:hAnsi="Arial"/>
+        </w:rPr>
+        <w:t xml:space="preserve"> e solicita a troca.</w:t>
+      </w:r>
     </w:p>
     <w:sectPr>
       <w:pgSz w:w="12240" w:h="15840"/>

</xml_diff>